<commit_message>
OCR & Barcode & Argparse
</commit_message>
<xml_diff>
--- a/doc/npnearest_poc_image.docx
+++ b/doc/npnearest_poc_image.docx
@@ -483,7 +483,13 @@
         <w:t xml:space="preserve">% : </w:t>
       </w:r>
       <w:r>
-        <w:t>c’est la même image légèrement retouchée</w:t>
+        <w:t xml:space="preserve">c’est la même image </w:t>
+      </w:r>
+      <w:r>
+        <w:t xml:space="preserve">mais </w:t>
+      </w:r>
+      <w:r>
+        <w:t>légèrement retouchée</w:t>
       </w:r>
     </w:p>
     <w:p>
@@ -656,10 +662,7 @@
         <w:t xml:space="preserve">J’ai essayé avec des images retouchées </w:t>
       </w:r>
       <w:r>
-        <w:t xml:space="preserve">et il les trouve avec un score de </w:t>
-      </w:r>
-      <w:r>
-        <w:t>90% à 95%</w:t>
+        <w:t>et il les trouve avec un score de 90% à 95%</w:t>
       </w:r>
     </w:p>
     <w:p>
@@ -685,7 +688,13 @@
         <w:spacing w:after="0"/>
       </w:pPr>
       <w:r>
-        <w:t xml:space="preserve">Signification de </w:t>
+        <w:t>Signification de</w:t>
+      </w:r>
+      <w:r>
+        <w:t> :</w:t>
+      </w:r>
+      <w:r>
+        <w:t xml:space="preserve"> </w:t>
       </w:r>
       <w:r>
         <w:t>{'dah': 0.875, 'ddh': 0.781, 'dfv': 0.942, 'dsize': 47, 'dn': 0.652}</w:t>
@@ -774,26 +783,6 @@
       <w:r>
         <w:t>Le score est calculé par une moyenne pondérée des différents scores après un léger apprentissage.</w:t>
       </w:r>
-    </w:p>
-    <w:p>
-      <w:pPr>
-        <w:spacing w:after="0"/>
-      </w:pPr>
-    </w:p>
-    <w:p>
-      <w:pPr>
-        <w:spacing w:after="0"/>
-      </w:pPr>
-    </w:p>
-    <w:p>
-      <w:pPr>
-        <w:spacing w:after="0"/>
-      </w:pPr>
-    </w:p>
-    <w:p>
-      <w:pPr>
-        <w:spacing w:after="0"/>
-      </w:pPr>
     </w:p>
     <w:p>
       <w:pPr>
@@ -844,7 +833,10 @@
         <w:spacing w:after="0"/>
       </w:pPr>
       <w:r>
-        <w:t>L’outil est fiable à 95% pour retrouvées des images recompressées ou retoucher</w:t>
+        <w:t>L’outil est fiable à 95% pour retrouvées des images recompressées ou retouch</w:t>
+      </w:r>
+      <w:r>
+        <w:t>ées</w:t>
       </w:r>
     </w:p>
     <w:p>
@@ -860,16 +852,13 @@
         <w:spacing w:after="0"/>
       </w:pPr>
       <w:r>
-        <w:t>L’outil est fiable à 9</w:t>
-      </w:r>
-      <w:r>
-        <w:t>0</w:t>
-      </w:r>
-      <w:r>
-        <w:t xml:space="preserve">% pour retrouver des produits identiques sur un ensemble de produits </w:t>
-      </w:r>
-      <w:r>
-        <w:t>où les produits se ressemblent tous comme pour CHUV</w:t>
+        <w:t xml:space="preserve">L’outil est fiable à </w:t>
+      </w:r>
+      <w:r>
+        <w:t>85</w:t>
+      </w:r>
+      <w:r>
+        <w:t>% pour retrouver des produits identiques sur un ensemble de produits où les produits se ressemblent comme pour CHUV</w:t>
       </w:r>
     </w:p>
     <w:p>
@@ -913,51 +902,7 @@
         <w:spacing w:after="0"/>
       </w:pPr>
       <w:r>
-        <w:t>Un</w:t>
-      </w:r>
-      <w:r>
-        <w:t>e</w:t>
-      </w:r>
-      <w:r>
-        <w:t xml:space="preserve"> prédiction par apprentissage profond </w:t>
-      </w:r>
-      <w:r>
-        <w:t>nécessite</w:t>
-      </w:r>
-      <w:r>
-        <w:t xml:space="preserve"> environ </w:t>
-      </w:r>
-      <w:r>
-        <w:t>32 secondes</w:t>
-      </w:r>
-      <w:r>
-        <w:t xml:space="preserve"> pour </w:t>
-      </w:r>
-      <w:r>
-        <w:t>1</w:t>
-      </w:r>
-      <w:r>
-        <w:t xml:space="preserve">000 </w:t>
-      </w:r>
-      <w:r>
-        <w:t>images</w:t>
-      </w:r>
-      <w:r>
-        <w:t xml:space="preserve"> et </w:t>
-      </w:r>
-      <w:r>
-        <w:t>50 minutes</w:t>
-      </w:r>
-      <w:r>
-        <w:t xml:space="preserve"> pour 100000 !</w:t>
-      </w:r>
-    </w:p>
-    <w:p>
-      <w:pPr>
-        <w:spacing w:after="0"/>
-      </w:pPr>
-      <w:r>
-        <w:t>J’ai donc utilisé une technique d’indexation NoSql pour améliorer les performances</w:t>
+        <w:t>J’ai utilisé une technique d’indexation NoSql pour améliorer les performances</w:t>
       </w:r>
       <w:r>
         <w:t>.</w:t>
@@ -1084,7 +1029,6 @@
         <w:spacing w:after="0"/>
       </w:pPr>
       <w:r>
-        <w:lastRenderedPageBreak/>
         <w:t xml:space="preserve">Pour 100000 </w:t>
       </w:r>
       <w:r>
@@ -1095,6 +1039,20 @@
       </w:r>
       <w:r>
         <w:t>5s</w:t>
+      </w:r>
+    </w:p>
+    <w:p>
+      <w:pPr>
+        <w:pStyle w:val="Paragraphedeliste"/>
+        <w:spacing w:after="0"/>
+      </w:pPr>
+    </w:p>
+    <w:p>
+      <w:pPr>
+        <w:spacing w:after="0"/>
+      </w:pPr>
+      <w:r>
+        <w:t>Le temps d’apprentissage est le suivant :</w:t>
       </w:r>
     </w:p>
     <w:p>
@@ -1106,13 +1064,14 @@
         </w:numPr>
         <w:spacing w:after="0"/>
       </w:pPr>
-    </w:p>
-    <w:p>
-      <w:pPr>
-        <w:spacing w:after="0"/>
-      </w:pPr>
-      <w:r>
-        <w:t>Le temps d’apprentissage est le suivant :</w:t>
+      <w:r>
+        <w:t xml:space="preserve">Pour 305 images : </w:t>
+      </w:r>
+      <w:r>
+        <w:t>9.7s</w:t>
+      </w:r>
+      <w:r>
+        <w:t xml:space="preserve"> </w:t>
       </w:r>
     </w:p>
     <w:p>
@@ -1125,7 +1084,13 @@
         <w:spacing w:after="0"/>
       </w:pPr>
       <w:r>
-        <w:t xml:space="preserve">Pour 305 images : 0.1s </w:t>
+        <w:t xml:space="preserve">Pour 1000 images : </w:t>
+      </w:r>
+      <w:r>
+        <w:t>3</w:t>
+      </w:r>
+      <w:r>
+        <w:t>2s</w:t>
       </w:r>
     </w:p>
     <w:p>
@@ -1138,20 +1103,10 @@
         <w:spacing w:after="0"/>
       </w:pPr>
       <w:r>
-        <w:t>Pour 1000 images : 0.2s</w:t>
-      </w:r>
-    </w:p>
-    <w:p>
-      <w:pPr>
-        <w:pStyle w:val="Paragraphedeliste"/>
-        <w:numPr>
-          <w:ilvl w:val="0"/>
-          <w:numId w:val="3"/>
-        </w:numPr>
-        <w:spacing w:after="0"/>
-      </w:pPr>
-      <w:r>
-        <w:t>Pour 100000 images : 17.5s</w:t>
+        <w:t xml:space="preserve">Pour 100000 images : </w:t>
+      </w:r>
+      <w:r>
+        <w:t>&lt;1h</w:t>
       </w:r>
     </w:p>
     <w:p>
@@ -1221,7 +1176,10 @@
         <w:spacing w:after="0"/>
       </w:pPr>
       <w:r>
-        <w:t>Pour 5000x5000 images : 51 minutes</w:t>
+        <w:t xml:space="preserve">Pour 5000x5000 images : </w:t>
+      </w:r>
+      <w:r>
+        <w:t>&lt;1h</w:t>
       </w:r>
     </w:p>
     <w:p>
@@ -1467,49 +1425,7 @@
         <w:spacing w:after="0"/>
       </w:pPr>
       <w:r>
-        <w:t>Ceci est un POC, mais il est très facile d’industrialiser le code</w:t>
-      </w:r>
-    </w:p>
-    <w:p>
-      <w:pPr>
-        <w:spacing w:after="0"/>
-      </w:pPr>
-      <w:r>
-        <w:t>Pour ceci il suffit d’encapsuler l’apprentissage et la prévision</w:t>
-      </w:r>
-      <w:r>
-        <w:t xml:space="preserve"> soit</w:t>
-      </w:r>
-      <w:r>
-        <w:t xml:space="preserve"> dans un service REST multi-process.</w:t>
-      </w:r>
-    </w:p>
-    <w:p>
-      <w:pPr>
-        <w:spacing w:after="0"/>
-      </w:pPr>
-      <w:r>
-        <w:t>NP pourra facilement l’interroger par requêtes REST + JSON</w:t>
-      </w:r>
-      <w:r>
-        <w:t>, soit par un wrapper .NET</w:t>
-      </w:r>
-      <w:r>
-        <w:t xml:space="preserve">, un petit transfert de compétence doit avoir lieu pour installer et utiliser </w:t>
-      </w:r>
-      <w:r>
-        <w:t>l</w:t>
-      </w:r>
-      <w:r>
-        <w:t>e service</w:t>
-      </w:r>
-    </w:p>
-    <w:p>
-      <w:pPr>
-        <w:spacing w:after="0"/>
-      </w:pPr>
-      <w:r>
-        <w:t>Coût : 2j</w:t>
+        <w:t>Comme le précédent POC, l’intégration dans le Backend NP nécessite 2 jours de ma part (hors Angular)</w:t>
       </w:r>
     </w:p>
     <w:p>
@@ -1579,6 +1495,9 @@
       <w:r>
         <w:t>Trouver automatiquement la famille d’une image</w:t>
       </w:r>
+      <w:r>
+        <w:t xml:space="preserve"> (2j)</w:t>
+      </w:r>
     </w:p>
     <w:p>
       <w:pPr>
@@ -1590,10 +1509,10 @@
         <w:spacing w:after="0"/>
       </w:pPr>
       <w:r>
-        <w:t xml:space="preserve">Prédiction : prédire un produit lié ou </w:t>
-      </w:r>
-      <w:r>
-        <w:t>une caractéristique</w:t>
+        <w:t xml:space="preserve">Prédiction : prédire un produit </w:t>
+      </w:r>
+      <w:r>
+        <w:t>similaire (2j)</w:t>
       </w:r>
     </w:p>
     <w:p>
@@ -1614,6 +1533,9 @@
       <w:r>
         <w:t xml:space="preserve"> tous les produits similaires entre eux à plus de 90%</w:t>
       </w:r>
+      <w:r>
+        <w:t xml:space="preserve"> (1j)</w:t>
+      </w:r>
     </w:p>
     <w:p>
       <w:pPr>
@@ -1625,29 +1547,249 @@
         <w:spacing w:after="0"/>
       </w:pPr>
       <w:r>
-        <w:t>Barcode : Lire automatiquement le code barre sur l’image</w:t>
-      </w:r>
-    </w:p>
-    <w:p>
-      <w:pPr>
-        <w:spacing w:after="0"/>
-      </w:pPr>
-    </w:p>
-    <w:p>
-      <w:pPr>
-        <w:spacing w:after="0"/>
-      </w:pPr>
-      <w:r>
-        <w:t xml:space="preserve">Ces fonctionnalités peuvent se faire en POC entre </w:t>
+        <w:t xml:space="preserve">Barcode : Lire automatiquement le code barre </w:t>
+      </w:r>
+      <w:r>
+        <w:t>ou le QRCode s</w:t>
+      </w:r>
+      <w:r>
+        <w:t>ur l’image</w:t>
+      </w:r>
+      <w:r>
+        <w:t xml:space="preserve"> </w:t>
+      </w:r>
+      <w:r>
+        <w:t>(</w:t>
       </w:r>
       <w:r>
         <w:t>2</w:t>
       </w:r>
       <w:r>
-        <w:t xml:space="preserve"> jours chacune</w:t>
-      </w:r>
-      <w:r>
-        <w:t>.</w:t>
+        <w:t>j)</w:t>
+      </w:r>
+    </w:p>
+    <w:p>
+      <w:pPr>
+        <w:pStyle w:val="Paragraphedeliste"/>
+        <w:numPr>
+          <w:ilvl w:val="1"/>
+          <w:numId w:val="7"/>
+        </w:numPr>
+        <w:spacing w:after="0"/>
+      </w:pPr>
+      <w:r>
+        <w:rPr>
+          <w:noProof/>
+        </w:rPr>
+        <w:drawing>
+          <wp:inline distT="0" distB="0" distL="0" distR="0" wp14:anchorId="0B7E6F9D" wp14:editId="510DDD25">
+            <wp:extent cx="2263140" cy="1507263"/>
+            <wp:effectExtent l="0" t="0" r="3810" b="0"/>
+            <wp:docPr id="5" name="Image 5"/>
+            <wp:cNvGraphicFramePr>
+              <a:graphicFrameLocks xmlns:a="http://schemas.openxmlformats.org/drawingml/2006/main" noChangeAspect="1"/>
+            </wp:cNvGraphicFramePr>
+            <a:graphic xmlns:a="http://schemas.openxmlformats.org/drawingml/2006/main">
+              <a:graphicData uri="http://schemas.openxmlformats.org/drawingml/2006/picture">
+                <pic:pic xmlns:pic="http://schemas.openxmlformats.org/drawingml/2006/picture">
+                  <pic:nvPicPr>
+                    <pic:cNvPr id="0" name="Picture 3"/>
+                    <pic:cNvPicPr>
+                      <a:picLocks noChangeAspect="1" noChangeArrowheads="1"/>
+                    </pic:cNvPicPr>
+                  </pic:nvPicPr>
+                  <pic:blipFill>
+                    <a:blip r:embed="rId12" cstate="print">
+                      <a:extLst>
+                        <a:ext uri="{28A0092B-C50C-407E-A947-70E740481C1C}">
+                          <a14:useLocalDpi xmlns:a14="http://schemas.microsoft.com/office/drawing/2010/main" val="0"/>
+                        </a:ext>
+                      </a:extLst>
+                    </a:blip>
+                    <a:srcRect/>
+                    <a:stretch>
+                      <a:fillRect/>
+                    </a:stretch>
+                  </pic:blipFill>
+                  <pic:spPr bwMode="auto">
+                    <a:xfrm>
+                      <a:off x="0" y="0"/>
+                      <a:ext cx="2269947" cy="1511796"/>
+                    </a:xfrm>
+                    <a:prstGeom prst="rect">
+                      <a:avLst/>
+                    </a:prstGeom>
+                    <a:noFill/>
+                    <a:ln>
+                      <a:noFill/>
+                    </a:ln>
+                  </pic:spPr>
+                </pic:pic>
+              </a:graphicData>
+            </a:graphic>
+          </wp:inline>
+        </w:drawing>
+      </w:r>
+    </w:p>
+    <w:p>
+      <w:pPr>
+        <w:pStyle w:val="Paragraphedeliste"/>
+        <w:numPr>
+          <w:ilvl w:val="1"/>
+          <w:numId w:val="7"/>
+        </w:numPr>
+        <w:spacing w:after="0"/>
+      </w:pPr>
+      <w:r>
+        <w:t xml:space="preserve">Found </w:t>
+      </w:r>
+      <w:r>
+        <w:t>Barcode CODE128: 0107323190073177172205281019F011</w:t>
+      </w:r>
+    </w:p>
+    <w:p>
+      <w:pPr>
+        <w:pStyle w:val="Paragraphedeliste"/>
+        <w:numPr>
+          <w:ilvl w:val="0"/>
+          <w:numId w:val="7"/>
+        </w:numPr>
+        <w:spacing w:after="0"/>
+      </w:pPr>
+      <w:r>
+        <w:t>OCR : Lire automatiquement le texte sur l’image</w:t>
+      </w:r>
+      <w:r>
+        <w:t xml:space="preserve"> (3j)</w:t>
+      </w:r>
+    </w:p>
+    <w:p>
+      <w:pPr>
+        <w:pStyle w:val="Paragraphedeliste"/>
+        <w:numPr>
+          <w:ilvl w:val="1"/>
+          <w:numId w:val="7"/>
+        </w:numPr>
+        <w:spacing w:after="0"/>
+      </w:pPr>
+      <w:r>
+        <w:rPr>
+          <w:noProof/>
+        </w:rPr>
+        <w:lastRenderedPageBreak/>
+        <w:drawing>
+          <wp:inline distT="0" distB="0" distL="0" distR="0" wp14:anchorId="4D595700" wp14:editId="776B7E47">
+            <wp:extent cx="2263140" cy="1507263"/>
+            <wp:effectExtent l="0" t="0" r="3810" b="0"/>
+            <wp:docPr id="6" name="Image 6"/>
+            <wp:cNvGraphicFramePr>
+              <a:graphicFrameLocks xmlns:a="http://schemas.openxmlformats.org/drawingml/2006/main" noChangeAspect="1"/>
+            </wp:cNvGraphicFramePr>
+            <a:graphic xmlns:a="http://schemas.openxmlformats.org/drawingml/2006/main">
+              <a:graphicData uri="http://schemas.openxmlformats.org/drawingml/2006/picture">
+                <pic:pic xmlns:pic="http://schemas.openxmlformats.org/drawingml/2006/picture">
+                  <pic:nvPicPr>
+                    <pic:cNvPr id="0" name="Picture 3"/>
+                    <pic:cNvPicPr>
+                      <a:picLocks noChangeAspect="1" noChangeArrowheads="1"/>
+                    </pic:cNvPicPr>
+                  </pic:nvPicPr>
+                  <pic:blipFill>
+                    <a:blip r:embed="rId12" cstate="print">
+                      <a:extLst>
+                        <a:ext uri="{28A0092B-C50C-407E-A947-70E740481C1C}">
+                          <a14:useLocalDpi xmlns:a14="http://schemas.microsoft.com/office/drawing/2010/main" val="0"/>
+                        </a:ext>
+                      </a:extLst>
+                    </a:blip>
+                    <a:srcRect/>
+                    <a:stretch>
+                      <a:fillRect/>
+                    </a:stretch>
+                  </pic:blipFill>
+                  <pic:spPr bwMode="auto">
+                    <a:xfrm>
+                      <a:off x="0" y="0"/>
+                      <a:ext cx="2269947" cy="1511796"/>
+                    </a:xfrm>
+                    <a:prstGeom prst="rect">
+                      <a:avLst/>
+                    </a:prstGeom>
+                    <a:noFill/>
+                    <a:ln>
+                      <a:noFill/>
+                    </a:ln>
+                  </pic:spPr>
+                </pic:pic>
+              </a:graphicData>
+            </a:graphic>
+          </wp:inline>
+        </w:drawing>
+      </w:r>
+    </w:p>
+    <w:p>
+      <w:pPr>
+        <w:pStyle w:val="Paragraphedeliste"/>
+        <w:numPr>
+          <w:ilvl w:val="1"/>
+          <w:numId w:val="7"/>
+        </w:numPr>
+        <w:spacing w:after="0"/>
+      </w:pPr>
+      <w:r>
+        <w:t xml:space="preserve">Donne : </w:t>
+      </w:r>
+      <w:r>
+        <w:t>biogel</w:t>
+      </w:r>
+      <w:r>
+        <w:t xml:space="preserve"> </w:t>
+      </w:r>
+      <w:r>
+        <w:t>indicator</w:t>
+      </w:r>
+      <w:r>
+        <w:t xml:space="preserve"> </w:t>
+      </w:r>
+      <w:r>
+        <w:t>underglove</w:t>
+      </w:r>
+      <w:r>
+        <w:t xml:space="preserve"> …</w:t>
+      </w:r>
+    </w:p>
+    <w:p>
+      <w:pPr>
+        <w:spacing w:after="0"/>
+      </w:pPr>
+    </w:p>
+    <w:p>
+      <w:pPr>
+        <w:spacing w:after="0"/>
+      </w:pPr>
+      <w:r>
+        <w:t xml:space="preserve">Ces fonctionnalités peuvent se faire en POC </w:t>
+      </w:r>
+      <w:r>
+        <w:t>en</w:t>
+      </w:r>
+      <w:r>
+        <w:t xml:space="preserve"> </w:t>
+      </w:r>
+      <w:r>
+        <w:t>2</w:t>
+      </w:r>
+      <w:r>
+        <w:t xml:space="preserve"> </w:t>
+      </w:r>
+      <w:r>
+        <w:t xml:space="preserve">à 3 </w:t>
+      </w:r>
+      <w:r>
+        <w:t>jours chacune</w:t>
+      </w:r>
+      <w:r>
+        <w:t xml:space="preserve"> au lieu de 4.</w:t>
       </w:r>
     </w:p>
     <w:p>
@@ -1687,7 +1829,7 @@
       <w:r>
         <w:t xml:space="preserve">TensorFlow : </w:t>
       </w:r>
-      <w:hyperlink r:id="rId12" w:history="1">
+      <w:hyperlink r:id="rId13" w:history="1">
         <w:r>
           <w:rPr>
             <w:rStyle w:val="Lienhypertexte"/>
@@ -1703,7 +1845,7 @@
       <w:r>
         <w:t xml:space="preserve">Feature Vector : </w:t>
       </w:r>
-      <w:hyperlink r:id="rId13" w:history="1">
+      <w:hyperlink r:id="rId14" w:history="1">
         <w:r>
           <w:rPr>
             <w:rStyle w:val="Lienhypertexte"/>
@@ -1722,7 +1864,7 @@
       <w:r>
         <w:t xml:space="preserve"> : </w:t>
       </w:r>
-      <w:hyperlink r:id="rId14" w:history="1">
+      <w:hyperlink r:id="rId15" w:history="1">
         <w:r>
           <w:rPr>
             <w:rStyle w:val="Lienhypertexte"/>
@@ -1730,31 +1872,6 @@
           <w:t>https://pypi.org/project/ImageHash/</w:t>
         </w:r>
       </w:hyperlink>
-    </w:p>
-    <w:p>
-      <w:pPr>
-        <w:spacing w:after="0"/>
-      </w:pPr>
-    </w:p>
-    <w:p>
-      <w:pPr>
-        <w:spacing w:after="0"/>
-      </w:pPr>
-    </w:p>
-    <w:p>
-      <w:pPr>
-        <w:spacing w:after="0"/>
-      </w:pPr>
-    </w:p>
-    <w:p>
-      <w:pPr>
-        <w:spacing w:after="0"/>
-      </w:pPr>
-    </w:p>
-    <w:p>
-      <w:pPr>
-        <w:spacing w:after="0"/>
-      </w:pPr>
     </w:p>
     <w:p>
       <w:pPr>
@@ -1957,7 +2074,7 @@
         <w:rFonts w:ascii="Symbol" w:hAnsi="Symbol" w:hint="default"/>
       </w:rPr>
     </w:lvl>
-    <w:lvl w:ilvl="1" w:tplc="040C0003" w:tentative="1">
+    <w:lvl w:ilvl="1" w:tplc="040C0003">
       <w:start w:val="1"/>
       <w:numFmt w:val="bullet"/>
       <w:lvlText w:val="o"/>

</xml_diff>